<commit_message>
Uploaded correction to Module 5.3
</commit_message>
<xml_diff>
--- a/module-5/Reid-Movies-Module5.3.docx
+++ b/module-5/Reid-Movies-Module5.3.docx
@@ -53,9 +53,9 @@
     <w:p>
       <w:r>
         <w:drawing>
-          <wp:inline distT="0" distB="0" distL="0" distR="0" wp14:anchorId="40CC13CD" wp14:editId="2AEE8BD0">
-            <wp:extent cx="5372850" cy="3858163"/>
-            <wp:effectExtent l="0" t="0" r="0" b="9525"/>
+          <wp:inline distT="0" distB="0" distL="0" distR="0" wp14:anchorId="7023F104" wp14:editId="2DE22C5A">
+            <wp:extent cx="5449060" cy="4001058"/>
+            <wp:effectExtent l="0" t="0" r="0" b="0"/>
             <wp:docPr id="1" name="Picture 1"/>
             <wp:cNvGraphicFramePr>
               <a:graphicFrameLocks xmlns:a="http://schemas.openxmlformats.org/drawingml/2006/main" noChangeAspect="1"/>
@@ -76,7 +76,7 @@
                   <pic:spPr>
                     <a:xfrm>
                       <a:off x="0" y="0"/>
-                      <a:ext cx="5372850" cy="3858163"/>
+                      <a:ext cx="5449060" cy="4001058"/>
                     </a:xfrm>
                     <a:prstGeom prst="rect">
                       <a:avLst/>
@@ -1306,7 +1306,7 @@
 </file>
 
 <file path=customXml/itemProps1.xml><?xml version="1.0" encoding="utf-8"?>
-<ds:datastoreItem xmlns:ds="http://schemas.openxmlformats.org/officeDocument/2006/customXml" ds:itemID="{9BA0C7B7-259C-4A75-9AA7-66FD2B1F00C7}">
+<ds:datastoreItem xmlns:ds="http://schemas.openxmlformats.org/officeDocument/2006/customXml" ds:itemID="{AC6554AB-71F4-4385-9432-9ECE0D306916}">
   <ds:schemaRefs>
     <ds:schemaRef ds:uri="http://schemas.openxmlformats.org/officeDocument/2006/bibliography"/>
   </ds:schemaRefs>

</xml_diff>